<commit_message>
monografia: adicionando metodologia kanban
</commit_message>
<xml_diff>
--- a/monografia/monografia.docx
+++ b/monografia/monografia.docx
@@ -796,71 +796,7 @@
                                 <w:b/>
                                 <w:bCs/>
                               </w:rPr>
-                              <w:t>Relatório Final apresentado ao Colégio</w:t>
-                            </w:r>
-                            <w:r>
-                              <w:rPr>
-                                <w:rFonts w:ascii="Times New Roman" w:hAnsi="Times New Roman" w:cs="Times New Roman"/>
-                                <w:b/>
-                                <w:bCs/>
-                              </w:rPr>
-                              <w:t xml:space="preserve"> </w:t>
-                            </w:r>
-                            <w:r>
-                              <w:rPr>
-                                <w:rFonts w:ascii="Times New Roman" w:hAnsi="Times New Roman" w:cs="Times New Roman"/>
-                                <w:b/>
-                                <w:bCs/>
-                              </w:rPr>
-                              <w:t>Univap – Unidade Centro, como parte</w:t>
-                            </w:r>
-                            <w:r>
-                              <w:rPr>
-                                <w:rFonts w:ascii="Times New Roman" w:hAnsi="Times New Roman" w:cs="Times New Roman"/>
-                                <w:b/>
-                                <w:bCs/>
-                              </w:rPr>
-                              <w:t xml:space="preserve"> </w:t>
-                            </w:r>
-                            <w:r>
-                              <w:rPr>
-                                <w:rFonts w:ascii="Times New Roman" w:hAnsi="Times New Roman" w:cs="Times New Roman"/>
-                                <w:b/>
-                                <w:bCs/>
-                              </w:rPr>
-                              <w:t>das exigências do Curso Técnico em</w:t>
-                            </w:r>
-                            <w:r>
-                              <w:rPr>
-                                <w:rFonts w:ascii="Times New Roman" w:hAnsi="Times New Roman" w:cs="Times New Roman"/>
-                                <w:b/>
-                                <w:bCs/>
-                              </w:rPr>
-                              <w:t xml:space="preserve"> </w:t>
-                            </w:r>
-                            <w:r>
-                              <w:rPr>
-                                <w:rFonts w:ascii="Times New Roman" w:hAnsi="Times New Roman" w:cs="Times New Roman"/>
-                                <w:b/>
-                                <w:bCs/>
-                              </w:rPr>
-                              <w:t>Informática, para obtenção do Título</w:t>
-                            </w:r>
-                            <w:r>
-                              <w:rPr>
-                                <w:rFonts w:ascii="Times New Roman" w:hAnsi="Times New Roman" w:cs="Times New Roman"/>
-                                <w:b/>
-                                <w:bCs/>
-                              </w:rPr>
-                              <w:t xml:space="preserve"> </w:t>
-                            </w:r>
-                            <w:r>
-                              <w:rPr>
-                                <w:rFonts w:ascii="Times New Roman" w:hAnsi="Times New Roman" w:cs="Times New Roman"/>
-                                <w:b/>
-                                <w:bCs/>
-                              </w:rPr>
-                              <w:t>Técnico em Informática.</w:t>
+                              <w:t>Relatório Final apresentado ao Colégio Univap – Unidade Centro, como parte das exigências do Curso Técnico em Informática, para obtenção do Título Técnico em Informática.</w:t>
                             </w:r>
                           </w:p>
                           <w:p>
@@ -878,15 +814,7 @@
                                 <w:b/>
                                 <w:bCs/>
                               </w:rPr>
-                              <w:t xml:space="preserve">Orientador: Prof. Me. </w:t>
-                            </w:r>
-                            <w:r>
-                              <w:rPr>
-                                <w:rFonts w:ascii="Times New Roman" w:hAnsi="Times New Roman" w:cs="Times New Roman"/>
-                                <w:b/>
-                                <w:bCs/>
-                              </w:rPr>
-                              <w:t>Hélio Lourenço Esperidião Ferreira.</w:t>
+                              <w:t>Orientador: Prof. Me. Hélio Lourenço Esperidião Ferreira.</w:t>
                             </w:r>
                           </w:p>
                         </w:txbxContent>
@@ -930,71 +858,7 @@
                           <w:b/>
                           <w:bCs/>
                         </w:rPr>
-                        <w:t>Relatório Final apresentado ao Colégio</w:t>
-                      </w:r>
-                      <w:r>
-                        <w:rPr>
-                          <w:rFonts w:ascii="Times New Roman" w:hAnsi="Times New Roman" w:cs="Times New Roman"/>
-                          <w:b/>
-                          <w:bCs/>
-                        </w:rPr>
-                        <w:t xml:space="preserve"> </w:t>
-                      </w:r>
-                      <w:r>
-                        <w:rPr>
-                          <w:rFonts w:ascii="Times New Roman" w:hAnsi="Times New Roman" w:cs="Times New Roman"/>
-                          <w:b/>
-                          <w:bCs/>
-                        </w:rPr>
-                        <w:t>Univap – Unidade Centro, como parte</w:t>
-                      </w:r>
-                      <w:r>
-                        <w:rPr>
-                          <w:rFonts w:ascii="Times New Roman" w:hAnsi="Times New Roman" w:cs="Times New Roman"/>
-                          <w:b/>
-                          <w:bCs/>
-                        </w:rPr>
-                        <w:t xml:space="preserve"> </w:t>
-                      </w:r>
-                      <w:r>
-                        <w:rPr>
-                          <w:rFonts w:ascii="Times New Roman" w:hAnsi="Times New Roman" w:cs="Times New Roman"/>
-                          <w:b/>
-                          <w:bCs/>
-                        </w:rPr>
-                        <w:t>das exigências do Curso Técnico em</w:t>
-                      </w:r>
-                      <w:r>
-                        <w:rPr>
-                          <w:rFonts w:ascii="Times New Roman" w:hAnsi="Times New Roman" w:cs="Times New Roman"/>
-                          <w:b/>
-                          <w:bCs/>
-                        </w:rPr>
-                        <w:t xml:space="preserve"> </w:t>
-                      </w:r>
-                      <w:r>
-                        <w:rPr>
-                          <w:rFonts w:ascii="Times New Roman" w:hAnsi="Times New Roman" w:cs="Times New Roman"/>
-                          <w:b/>
-                          <w:bCs/>
-                        </w:rPr>
-                        <w:t>Informática, para obtenção do Título</w:t>
-                      </w:r>
-                      <w:r>
-                        <w:rPr>
-                          <w:rFonts w:ascii="Times New Roman" w:hAnsi="Times New Roman" w:cs="Times New Roman"/>
-                          <w:b/>
-                          <w:bCs/>
-                        </w:rPr>
-                        <w:t xml:space="preserve"> </w:t>
-                      </w:r>
-                      <w:r>
-                        <w:rPr>
-                          <w:rFonts w:ascii="Times New Roman" w:hAnsi="Times New Roman" w:cs="Times New Roman"/>
-                          <w:b/>
-                          <w:bCs/>
-                        </w:rPr>
-                        <w:t>Técnico em Informática.</w:t>
+                        <w:t>Relatório Final apresentado ao Colégio Univap – Unidade Centro, como parte das exigências do Curso Técnico em Informática, para obtenção do Título Técnico em Informática.</w:t>
                       </w:r>
                     </w:p>
                     <w:p>
@@ -1012,15 +876,7 @@
                           <w:b/>
                           <w:bCs/>
                         </w:rPr>
-                        <w:t xml:space="preserve">Orientador: Prof. Me. </w:t>
-                      </w:r>
-                      <w:r>
-                        <w:rPr>
-                          <w:rFonts w:ascii="Times New Roman" w:hAnsi="Times New Roman" w:cs="Times New Roman"/>
-                          <w:b/>
-                          <w:bCs/>
-                        </w:rPr>
-                        <w:t>Hélio Lourenço Esperidião Ferreira.</w:t>
+                        <w:t>Orientador: Prof. Me. Hélio Lourenço Esperidião Ferreira.</w:t>
                       </w:r>
                     </w:p>
                   </w:txbxContent>
@@ -2154,7 +2010,23 @@
           <w:sz w:val="24"/>
           <w:szCs w:val="24"/>
         </w:rPr>
-        <w:t xml:space="preserve"> Criação de provas; Correção de Provas;</w:t>
+        <w:t xml:space="preserve"> Criação de provas; Correção de Provas</w:t>
+      </w:r>
+      <w:r>
+        <w:rPr>
+          <w:rFonts w:ascii="Times New Roman" w:hAnsi="Times New Roman" w:cs="Times New Roman"/>
+          <w:sz w:val="24"/>
+          <w:szCs w:val="24"/>
+        </w:rPr>
+        <w:t>, Gabarito</w:t>
+      </w:r>
+      <w:r>
+        <w:rPr>
+          <w:rFonts w:ascii="Times New Roman" w:hAnsi="Times New Roman" w:cs="Times New Roman"/>
+          <w:sz w:val="24"/>
+          <w:szCs w:val="24"/>
+        </w:rPr>
+        <w:t>;</w:t>
       </w:r>
     </w:p>
     <w:p>
@@ -3322,15 +3194,7 @@
           <w:sz w:val="24"/>
           <w:szCs w:val="24"/>
         </w:rPr>
-        <w:t xml:space="preserve"> através do ambiente de desenvolvimento (Visual Studio) e da construção da interface por meio da</w:t>
-      </w:r>
-      <w:r>
-        <w:rPr>
-          <w:rFonts w:ascii="Times New Roman" w:hAnsi="Times New Roman" w:cs="Times New Roman"/>
-          <w:sz w:val="24"/>
-          <w:szCs w:val="24"/>
-        </w:rPr>
-        <w:t xml:space="preserve"> ferramenta </w:t>
+        <w:t xml:space="preserve"> através do ambiente de desenvolvimento (Visual Studio) e da construção da interface por meio da ferramenta </w:t>
       </w:r>
       <w:r>
         <w:rPr>
@@ -3364,15 +3228,7 @@
           <w:sz w:val="24"/>
           <w:szCs w:val="24"/>
         </w:rPr>
-        <w:t>) proporcionada</w:t>
-      </w:r>
-      <w:r>
-        <w:rPr>
-          <w:rFonts w:ascii="Times New Roman" w:hAnsi="Times New Roman" w:cs="Times New Roman"/>
-          <w:sz w:val="24"/>
-          <w:szCs w:val="24"/>
-        </w:rPr>
-        <w:t xml:space="preserve"> pelo mesmo, a manutenção do projeto se torna </w:t>
+        <w:t xml:space="preserve">) proporcionada pelo mesmo, a manutenção do projeto se torna </w:t>
       </w:r>
       <w:r>
         <w:rPr>
@@ -3404,15 +3260,7 @@
           <w:sz w:val="24"/>
           <w:szCs w:val="24"/>
         </w:rPr>
-        <w:t xml:space="preserve"> </w:t>
-      </w:r>
-      <w:r>
-        <w:rPr>
-          <w:rFonts w:ascii="Times New Roman" w:hAnsi="Times New Roman" w:cs="Times New Roman"/>
-          <w:sz w:val="24"/>
-          <w:szCs w:val="24"/>
-        </w:rPr>
-        <w:t>(MICROSOFT, 2023)</w:t>
+        <w:t xml:space="preserve"> (MICROSOFT, 2023)</w:t>
       </w:r>
     </w:p>
     <w:p>
@@ -3478,23 +3326,7 @@
           <w:sz w:val="24"/>
           <w:szCs w:val="24"/>
         </w:rPr>
-        <w:t xml:space="preserve">, ou seja, está em constante desenvolvimento pela comunidade de desenvolvedores </w:t>
-      </w:r>
-      <w:r>
-        <w:rPr>
-          <w:rFonts w:ascii="Times New Roman" w:hAnsi="Times New Roman" w:cs="Times New Roman"/>
-          <w:sz w:val="24"/>
-          <w:szCs w:val="24"/>
-        </w:rPr>
-        <w:t>(PYTHON SOFTWARE FOUNDATION, 2024)</w:t>
-      </w:r>
-      <w:r>
-        <w:rPr>
-          <w:rFonts w:ascii="Times New Roman" w:hAnsi="Times New Roman" w:cs="Times New Roman"/>
-          <w:sz w:val="24"/>
-          <w:szCs w:val="24"/>
-        </w:rPr>
-        <w:t xml:space="preserve">. Sendo assim, a utilização de bibliotecas já existentes permitiu que a criação de avaliações distintas entre si, correção das mesmas e, por conseguinte, o armazenamento e controle dos dados avaliativos se tornou, em suma, de fácil manipulação. </w:t>
+        <w:t xml:space="preserve">, ou seja, está em constante desenvolvimento pela comunidade de desenvolvedores (PYTHON SOFTWARE FOUNDATION, 2024). Sendo assim, a utilização de bibliotecas já existentes permitiu que a criação de avaliações distintas entre si, correção das mesmas e, por conseguinte, o armazenamento e controle dos dados avaliativos se tornou, em suma, de fácil manipulação. </w:t>
       </w:r>
     </w:p>
     <w:p>
@@ -3521,17 +3353,34 @@
           <w:sz w:val="24"/>
           <w:szCs w:val="24"/>
         </w:rPr>
-        <w:t xml:space="preserve"> necessidade de otimização de buscas e manipulação das informações. Desta forma, a implementação do MongoDB se justifica, tendo em consideração o fato de que o mesmo possui uma arquitetura NoSQL capaz de realizar buscas de forma rápida e reduzir o número de arquivos gerados pelos processos da aplicação.</w:t>
-      </w:r>
-    </w:p>
-    <w:p>
-      <w:pPr>
-        <w:jc w:val="both"/>
-        <w:rPr>
-          <w:rFonts w:ascii="Times New Roman" w:hAnsi="Times New Roman" w:cs="Times New Roman"/>
-          <w:sz w:val="24"/>
-          <w:szCs w:val="24"/>
-          <w:u w:val="single"/>
+        <w:t xml:space="preserve"> necessidade de otimização de buscas e manipulação das informações. Desta forma, a implementação do MongoDB se justifica, tendo em consideração o fato de que </w:t>
+      </w:r>
+      <w:proofErr w:type="gramStart"/>
+      <w:r>
+        <w:rPr>
+          <w:rFonts w:ascii="Times New Roman" w:hAnsi="Times New Roman" w:cs="Times New Roman"/>
+          <w:sz w:val="24"/>
+          <w:szCs w:val="24"/>
+        </w:rPr>
+        <w:t>o mesmo</w:t>
+      </w:r>
+      <w:proofErr w:type="gramEnd"/>
+      <w:r>
+        <w:rPr>
+          <w:rFonts w:ascii="Times New Roman" w:hAnsi="Times New Roman" w:cs="Times New Roman"/>
+          <w:sz w:val="24"/>
+          <w:szCs w:val="24"/>
+        </w:rPr>
+        <w:t xml:space="preserve"> possui uma arquitetura NoSQL capaz de realizar buscas de forma rápida e reduzir o número de arquivos gerados pelos processos da aplicação.</w:t>
+      </w:r>
+    </w:p>
+    <w:p>
+      <w:pPr>
+        <w:jc w:val="both"/>
+        <w:rPr>
+          <w:rFonts w:ascii="Times New Roman" w:hAnsi="Times New Roman" w:cs="Times New Roman"/>
+          <w:sz w:val="24"/>
+          <w:szCs w:val="24"/>
         </w:rPr>
       </w:pPr>
       <w:r>
@@ -3653,6 +3502,121 @@
         </w:rPr>
         <w:tab/>
       </w:r>
+      <w:r>
+        <w:rPr>
+          <w:rFonts w:ascii="Times New Roman" w:hAnsi="Times New Roman" w:cs="Times New Roman"/>
+          <w:sz w:val="24"/>
+          <w:szCs w:val="24"/>
+          <w:highlight w:val="yellow"/>
+        </w:rPr>
+        <w:t xml:space="preserve">O </w:t>
+      </w:r>
+      <w:r>
+        <w:rPr>
+          <w:rFonts w:ascii="Times New Roman" w:hAnsi="Times New Roman" w:cs="Times New Roman"/>
+          <w:sz w:val="24"/>
+          <w:szCs w:val="24"/>
+          <w:highlight w:val="yellow"/>
+        </w:rPr>
+        <w:t xml:space="preserve">método </w:t>
+      </w:r>
+      <w:r>
+        <w:rPr>
+          <w:rFonts w:ascii="Times New Roman" w:hAnsi="Times New Roman" w:cs="Times New Roman"/>
+          <w:i/>
+          <w:iCs/>
+          <w:sz w:val="24"/>
+          <w:szCs w:val="24"/>
+          <w:highlight w:val="yellow"/>
+        </w:rPr>
+        <w:t>Kanban</w:t>
+      </w:r>
+      <w:r>
+        <w:rPr>
+          <w:rFonts w:ascii="Times New Roman" w:hAnsi="Times New Roman" w:cs="Times New Roman"/>
+          <w:sz w:val="24"/>
+          <w:szCs w:val="24"/>
+          <w:highlight w:val="yellow"/>
+        </w:rPr>
+        <w:t xml:space="preserve"> é uma estrutura popular usada para implementar o desenvolvimento de </w:t>
+      </w:r>
+      <w:r>
+        <w:rPr>
+          <w:rFonts w:ascii="Times New Roman" w:hAnsi="Times New Roman" w:cs="Times New Roman"/>
+          <w:i/>
+          <w:iCs/>
+          <w:sz w:val="24"/>
+          <w:szCs w:val="24"/>
+          <w:highlight w:val="yellow"/>
+        </w:rPr>
+        <w:t>software</w:t>
+      </w:r>
+      <w:r>
+        <w:rPr>
+          <w:rFonts w:ascii="Times New Roman" w:hAnsi="Times New Roman" w:cs="Times New Roman"/>
+          <w:sz w:val="24"/>
+          <w:szCs w:val="24"/>
+          <w:highlight w:val="yellow"/>
+        </w:rPr>
+        <w:t xml:space="preserve"> ágil e de </w:t>
+      </w:r>
+      <w:r>
+        <w:rPr>
+          <w:rFonts w:ascii="Times New Roman" w:hAnsi="Times New Roman" w:cs="Times New Roman"/>
+          <w:i/>
+          <w:iCs/>
+          <w:sz w:val="24"/>
+          <w:szCs w:val="24"/>
+          <w:highlight w:val="yellow"/>
+        </w:rPr>
+        <w:t>DevOps</w:t>
+      </w:r>
+      <w:r>
+        <w:rPr>
+          <w:rFonts w:ascii="Times New Roman" w:hAnsi="Times New Roman" w:cs="Times New Roman"/>
+          <w:sz w:val="24"/>
+          <w:szCs w:val="24"/>
+          <w:highlight w:val="yellow"/>
+        </w:rPr>
+        <w:t xml:space="preserve">. Ele se baseia </w:t>
+      </w:r>
+      <w:r>
+        <w:rPr>
+          <w:rFonts w:ascii="Times New Roman" w:hAnsi="Times New Roman" w:cs="Times New Roman"/>
+          <w:sz w:val="24"/>
+          <w:szCs w:val="24"/>
+          <w:highlight w:val="yellow"/>
+        </w:rPr>
+        <w:t xml:space="preserve">nos princípios de: visualização, gerenciamento do fluxo e identificação dos gargalos operacionais das tarefas. Neste aspecto, a utilização </w:t>
+      </w:r>
+      <w:proofErr w:type="gramStart"/>
+      <w:r>
+        <w:rPr>
+          <w:rFonts w:ascii="Times New Roman" w:hAnsi="Times New Roman" w:cs="Times New Roman"/>
+          <w:sz w:val="24"/>
+          <w:szCs w:val="24"/>
+          <w:highlight w:val="yellow"/>
+        </w:rPr>
+        <w:t>do mesmo</w:t>
+      </w:r>
+      <w:proofErr w:type="gramEnd"/>
+      <w:r>
+        <w:rPr>
+          <w:rFonts w:ascii="Times New Roman" w:hAnsi="Times New Roman" w:cs="Times New Roman"/>
+          <w:sz w:val="24"/>
+          <w:szCs w:val="24"/>
+          <w:highlight w:val="yellow"/>
+        </w:rPr>
+        <w:t xml:space="preserve"> foi utilizada para acompanhar as implementações do projeto.</w:t>
+      </w:r>
+      <w:r>
+        <w:rPr>
+          <w:rFonts w:ascii="Times New Roman" w:hAnsi="Times New Roman" w:cs="Times New Roman"/>
+          <w:sz w:val="24"/>
+          <w:szCs w:val="24"/>
+        </w:rPr>
+        <w:tab/>
+      </w:r>
     </w:p>
     <w:p>
       <w:pPr>
@@ -3673,36 +3637,55 @@
         </w:rPr>
         <w:t>MVC, WebSockets, Python, C#, MongoDB</w:t>
       </w:r>
-    </w:p>
-    <w:p>
-      <w:pPr>
-        <w:ind w:firstLine="708"/>
-        <w:jc w:val="both"/>
+      <w:r>
         <w:rPr>
           <w:rFonts w:ascii="Times New Roman" w:hAnsi="Times New Roman" w:cs="Times New Roman"/>
           <w:sz w:val="24"/>
           <w:szCs w:val="24"/>
           <w:lang w:val="en-US"/>
         </w:rPr>
-      </w:pPr>
-    </w:p>
-    <w:p>
-      <w:pPr>
-        <w:jc w:val="both"/>
-        <w:rPr>
-          <w:rFonts w:ascii="Times New Roman" w:hAnsi="Times New Roman" w:cs="Times New Roman"/>
-          <w:sz w:val="24"/>
-          <w:szCs w:val="24"/>
+        <w:t xml:space="preserve">, </w:t>
+      </w:r>
+      <w:r>
+        <w:rPr>
+          <w:rFonts w:ascii="Times New Roman" w:hAnsi="Times New Roman" w:cs="Times New Roman"/>
+          <w:sz w:val="24"/>
+          <w:szCs w:val="24"/>
+          <w:highlight w:val="yellow"/>
           <w:lang w:val="en-US"/>
         </w:rPr>
-      </w:pPr>
-      <w:r>
+        <w:t>Metodologia Agil (Kanban), LucidApp</w:t>
+      </w:r>
+    </w:p>
+    <w:p>
+      <w:pPr>
+        <w:ind w:firstLine="708"/>
+        <w:jc w:val="both"/>
         <w:rPr>
           <w:rFonts w:ascii="Times New Roman" w:hAnsi="Times New Roman" w:cs="Times New Roman"/>
           <w:sz w:val="24"/>
           <w:szCs w:val="24"/>
           <w:lang w:val="en-US"/>
         </w:rPr>
+      </w:pPr>
+    </w:p>
+    <w:p>
+      <w:pPr>
+        <w:jc w:val="both"/>
+        <w:rPr>
+          <w:rFonts w:ascii="Times New Roman" w:hAnsi="Times New Roman" w:cs="Times New Roman"/>
+          <w:sz w:val="24"/>
+          <w:szCs w:val="24"/>
+          <w:lang w:val="en-US"/>
+        </w:rPr>
+      </w:pPr>
+      <w:r>
+        <w:rPr>
+          <w:rFonts w:ascii="Times New Roman" w:hAnsi="Times New Roman" w:cs="Times New Roman"/>
+          <w:sz w:val="24"/>
+          <w:szCs w:val="24"/>
+          <w:lang w:val="en-US"/>
+        </w:rPr>
         <w:t>DIAGRAMAS</w:t>
       </w:r>
     </w:p>
@@ -3713,15 +3696,127 @@
           <w:rFonts w:ascii="Times New Roman" w:hAnsi="Times New Roman" w:cs="Times New Roman"/>
           <w:sz w:val="24"/>
           <w:szCs w:val="24"/>
+        </w:rPr>
+      </w:pPr>
+      <w:r>
+        <w:rPr>
+          <w:rFonts w:ascii="Times New Roman" w:hAnsi="Times New Roman" w:cs="Times New Roman"/>
+          <w:sz w:val="24"/>
+          <w:szCs w:val="24"/>
           <w:lang w:val="en-US"/>
         </w:rPr>
-      </w:pPr>
-      <w:r>
-        <w:rPr>
-          <w:rFonts w:ascii="Times New Roman" w:hAnsi="Times New Roman" w:cs="Times New Roman"/>
-          <w:sz w:val="24"/>
-          <w:szCs w:val="24"/>
-          <w:lang w:val="en-US"/>
+        <w:lastRenderedPageBreak/>
+        <w:tab/>
+      </w:r>
+      <w:r>
+        <w:rPr>
+          <w:rFonts w:ascii="Times New Roman" w:hAnsi="Times New Roman" w:cs="Times New Roman"/>
+          <w:sz w:val="24"/>
+          <w:szCs w:val="24"/>
+        </w:rPr>
+        <w:t>O</w:t>
+      </w:r>
+      <w:r>
+        <w:rPr>
+          <w:rFonts w:ascii="Times New Roman" w:hAnsi="Times New Roman" w:cs="Times New Roman"/>
+          <w:sz w:val="24"/>
+          <w:szCs w:val="24"/>
+        </w:rPr>
+        <w:t>s diagramas, em qualquer escopo que utilizado, são ferramentas benéficas para a melhor compreensão das informações, visto que, a representação gráfica permite que o leitor observe os dados com maior clareza e objetividade. No contexto vigente, a diagramação permitirá a visualização das funcionalidades e arquitetura do sistema</w:t>
+      </w:r>
+      <w:r>
+        <w:rPr>
+          <w:rFonts w:ascii="Times New Roman" w:hAnsi="Times New Roman" w:cs="Times New Roman"/>
+          <w:sz w:val="24"/>
+          <w:szCs w:val="24"/>
+        </w:rPr>
+        <w:t>, por meio dos diagramas de Banco de Dados (Figura X), Casos de Uso (Figura Y).</w:t>
+      </w:r>
+      <w:r>
+        <w:rPr>
+          <w:rFonts w:ascii="Times New Roman" w:hAnsi="Times New Roman" w:cs="Times New Roman"/>
+          <w:sz w:val="24"/>
+          <w:szCs w:val="24"/>
+        </w:rPr>
+        <w:t xml:space="preserve"> </w:t>
+      </w:r>
+      <w:r>
+        <w:rPr>
+          <w:rFonts w:ascii="Times New Roman" w:hAnsi="Times New Roman" w:cs="Times New Roman"/>
+          <w:sz w:val="24"/>
+          <w:szCs w:val="24"/>
+        </w:rPr>
+        <w:t>(FONTE)</w:t>
+      </w:r>
+    </w:p>
+    <w:p>
+      <w:pPr>
+        <w:jc w:val="both"/>
+        <w:rPr>
+          <w:rFonts w:ascii="Times New Roman" w:hAnsi="Times New Roman" w:cs="Times New Roman"/>
+          <w:sz w:val="24"/>
+          <w:szCs w:val="24"/>
+        </w:rPr>
+      </w:pPr>
+      <w:r>
+        <w:rPr>
+          <w:rFonts w:ascii="Times New Roman" w:hAnsi="Times New Roman" w:cs="Times New Roman"/>
+          <w:sz w:val="24"/>
+          <w:szCs w:val="24"/>
+        </w:rPr>
+        <w:tab/>
+        <w:t xml:space="preserve">Ao acessar o sistema, o usuário poderá navegar pelas </w:t>
+      </w:r>
+      <w:r>
+        <w:rPr>
+          <w:rFonts w:ascii="Times New Roman" w:hAnsi="Times New Roman" w:cs="Times New Roman"/>
+          <w:sz w:val="24"/>
+          <w:szCs w:val="24"/>
+          <w:highlight w:val="yellow"/>
+        </w:rPr>
+        <w:t>(N TELAS)</w:t>
+      </w:r>
+      <w:r>
+        <w:rPr>
+          <w:rFonts w:ascii="Times New Roman" w:hAnsi="Times New Roman" w:cs="Times New Roman"/>
+          <w:sz w:val="24"/>
+          <w:szCs w:val="24"/>
+        </w:rPr>
+        <w:t xml:space="preserve"> interfaces que a aplicação disponibiliza, sendo a principal o painel de monitoramento de estado das avaliações, que utiliza da estrutura KanBan (). </w:t>
+      </w:r>
+    </w:p>
+    <w:p>
+      <w:pPr>
+        <w:jc w:val="both"/>
+        <w:rPr>
+          <w:rFonts w:ascii="Times New Roman" w:hAnsi="Times New Roman" w:cs="Times New Roman"/>
+          <w:sz w:val="24"/>
+          <w:szCs w:val="24"/>
+        </w:rPr>
+      </w:pPr>
+      <w:r>
+        <w:rPr>
+          <w:rFonts w:ascii="Times New Roman" w:hAnsi="Times New Roman" w:cs="Times New Roman"/>
+          <w:sz w:val="24"/>
+          <w:szCs w:val="24"/>
+        </w:rPr>
+        <w:tab/>
+      </w:r>
+    </w:p>
+    <w:p>
+      <w:pPr>
+        <w:jc w:val="both"/>
+        <w:rPr>
+          <w:rFonts w:ascii="Times New Roman" w:hAnsi="Times New Roman" w:cs="Times New Roman"/>
+          <w:sz w:val="24"/>
+          <w:szCs w:val="24"/>
+        </w:rPr>
+      </w:pPr>
+      <w:r>
+        <w:rPr>
+          <w:rFonts w:ascii="Times New Roman" w:hAnsi="Times New Roman" w:cs="Times New Roman"/>
+          <w:sz w:val="24"/>
+          <w:szCs w:val="24"/>
         </w:rPr>
         <w:t>CASOS DE USO</w:t>
       </w:r>
@@ -3733,15 +3828,255 @@
           <w:rFonts w:ascii="Times New Roman" w:hAnsi="Times New Roman" w:cs="Times New Roman"/>
           <w:sz w:val="24"/>
           <w:szCs w:val="24"/>
-          <w:lang w:val="en-US"/>
-        </w:rPr>
-      </w:pPr>
-      <w:r>
-        <w:rPr>
-          <w:rFonts w:ascii="Times New Roman" w:hAnsi="Times New Roman" w:cs="Times New Roman"/>
-          <w:sz w:val="24"/>
-          <w:szCs w:val="24"/>
-          <w:lang w:val="en-US"/>
+        </w:rPr>
+      </w:pPr>
+    </w:p>
+    <w:p>
+      <w:pPr>
+        <w:jc w:val="center"/>
+        <w:rPr>
+          <w:rFonts w:ascii="Times New Roman" w:hAnsi="Times New Roman" w:cs="Times New Roman"/>
+          <w:sz w:val="24"/>
+          <w:szCs w:val="24"/>
+        </w:rPr>
+      </w:pPr>
+      <w:r>
+        <w:rPr>
+          <w:rFonts w:ascii="Times New Roman" w:hAnsi="Times New Roman" w:cs="Times New Roman"/>
+          <w:sz w:val="24"/>
+          <w:szCs w:val="24"/>
+        </w:rPr>
+        <w:t xml:space="preserve">Figura 3 – Diagrama de Caso do </w:t>
+      </w:r>
+      <w:r>
+        <w:rPr>
+          <w:rFonts w:ascii="Times New Roman" w:hAnsi="Times New Roman" w:cs="Times New Roman"/>
+          <w:sz w:val="24"/>
+          <w:szCs w:val="24"/>
+        </w:rPr>
+        <w:t>S</w:t>
+      </w:r>
+      <w:r>
+        <w:rPr>
+          <w:rFonts w:ascii="Times New Roman" w:hAnsi="Times New Roman" w:cs="Times New Roman"/>
+          <w:sz w:val="24"/>
+          <w:szCs w:val="24"/>
+        </w:rPr>
+        <w:t xml:space="preserve">istema de </w:t>
+      </w:r>
+      <w:r>
+        <w:rPr>
+          <w:rFonts w:ascii="Times New Roman" w:hAnsi="Times New Roman" w:cs="Times New Roman"/>
+          <w:sz w:val="24"/>
+          <w:szCs w:val="24"/>
+        </w:rPr>
+        <w:t>C</w:t>
+      </w:r>
+      <w:r>
+        <w:rPr>
+          <w:rFonts w:ascii="Times New Roman" w:hAnsi="Times New Roman" w:cs="Times New Roman"/>
+          <w:sz w:val="24"/>
+          <w:szCs w:val="24"/>
+        </w:rPr>
+        <w:t xml:space="preserve">riação e </w:t>
+      </w:r>
+      <w:r>
+        <w:rPr>
+          <w:rFonts w:ascii="Times New Roman" w:hAnsi="Times New Roman" w:cs="Times New Roman"/>
+          <w:sz w:val="24"/>
+          <w:szCs w:val="24"/>
+        </w:rPr>
+        <w:t>C</w:t>
+      </w:r>
+      <w:r>
+        <w:rPr>
+          <w:rFonts w:ascii="Times New Roman" w:hAnsi="Times New Roman" w:cs="Times New Roman"/>
+          <w:sz w:val="24"/>
+          <w:szCs w:val="24"/>
+        </w:rPr>
+        <w:t xml:space="preserve">orreção de </w:t>
+      </w:r>
+      <w:r>
+        <w:rPr>
+          <w:rFonts w:ascii="Times New Roman" w:hAnsi="Times New Roman" w:cs="Times New Roman"/>
+          <w:sz w:val="24"/>
+          <w:szCs w:val="24"/>
+        </w:rPr>
+        <w:t>P</w:t>
+      </w:r>
+      <w:r>
+        <w:rPr>
+          <w:rFonts w:ascii="Times New Roman" w:hAnsi="Times New Roman" w:cs="Times New Roman"/>
+          <w:sz w:val="24"/>
+          <w:szCs w:val="24"/>
+        </w:rPr>
+        <w:t xml:space="preserve">rovas de </w:t>
+      </w:r>
+      <w:r>
+        <w:rPr>
+          <w:rFonts w:ascii="Times New Roman" w:hAnsi="Times New Roman" w:cs="Times New Roman"/>
+          <w:sz w:val="24"/>
+          <w:szCs w:val="24"/>
+        </w:rPr>
+        <w:t>M</w:t>
+      </w:r>
+      <w:r>
+        <w:rPr>
+          <w:rFonts w:ascii="Times New Roman" w:hAnsi="Times New Roman" w:cs="Times New Roman"/>
+          <w:sz w:val="24"/>
+          <w:szCs w:val="24"/>
+        </w:rPr>
+        <w:t xml:space="preserve">últipla     </w:t>
+      </w:r>
+      <w:r>
+        <w:rPr>
+          <w:rFonts w:ascii="Times New Roman" w:hAnsi="Times New Roman" w:cs="Times New Roman"/>
+          <w:sz w:val="24"/>
+          <w:szCs w:val="24"/>
+        </w:rPr>
+        <w:t>E</w:t>
+      </w:r>
+      <w:r>
+        <w:rPr>
+          <w:rFonts w:ascii="Times New Roman" w:hAnsi="Times New Roman" w:cs="Times New Roman"/>
+          <w:sz w:val="24"/>
+          <w:szCs w:val="24"/>
+        </w:rPr>
+        <w:t xml:space="preserve">scolha com </w:t>
+      </w:r>
+      <w:r>
+        <w:rPr>
+          <w:rFonts w:ascii="Times New Roman" w:hAnsi="Times New Roman" w:cs="Times New Roman"/>
+          <w:sz w:val="24"/>
+          <w:szCs w:val="24"/>
+        </w:rPr>
+        <w:t>E</w:t>
+      </w:r>
+      <w:r>
+        <w:rPr>
+          <w:rFonts w:ascii="Times New Roman" w:hAnsi="Times New Roman" w:cs="Times New Roman"/>
+          <w:sz w:val="24"/>
+          <w:szCs w:val="24"/>
+        </w:rPr>
+        <w:t xml:space="preserve">mbaralhamento de </w:t>
+      </w:r>
+      <w:r>
+        <w:rPr>
+          <w:rFonts w:ascii="Times New Roman" w:hAnsi="Times New Roman" w:cs="Times New Roman"/>
+          <w:sz w:val="24"/>
+          <w:szCs w:val="24"/>
+        </w:rPr>
+        <w:t>G</w:t>
+      </w:r>
+      <w:r>
+        <w:rPr>
+          <w:rFonts w:ascii="Times New Roman" w:hAnsi="Times New Roman" w:cs="Times New Roman"/>
+          <w:sz w:val="24"/>
+          <w:szCs w:val="24"/>
+        </w:rPr>
+        <w:t xml:space="preserve">abaritos </w:t>
+      </w:r>
+      <w:r>
+        <w:rPr>
+          <w:rFonts w:ascii="Times New Roman" w:hAnsi="Times New Roman" w:cs="Times New Roman"/>
+          <w:sz w:val="24"/>
+          <w:szCs w:val="24"/>
+        </w:rPr>
+        <w:t>I</w:t>
+      </w:r>
+      <w:r>
+        <w:rPr>
+          <w:rFonts w:ascii="Times New Roman" w:hAnsi="Times New Roman" w:cs="Times New Roman"/>
+          <w:sz w:val="24"/>
+          <w:szCs w:val="24"/>
+        </w:rPr>
+        <w:t>ntegrado</w:t>
+      </w:r>
+    </w:p>
+    <w:p>
+      <w:pPr>
+        <w:jc w:val="center"/>
+        <w:rPr>
+          <w:rFonts w:ascii="Times New Roman" w:hAnsi="Times New Roman" w:cs="Times New Roman"/>
+          <w:sz w:val="24"/>
+          <w:szCs w:val="24"/>
+        </w:rPr>
+      </w:pPr>
+      <w:r>
+        <w:rPr>
+          <w:rFonts w:ascii="Times New Roman" w:hAnsi="Times New Roman" w:cs="Times New Roman"/>
+          <w:sz w:val="24"/>
+          <w:szCs w:val="24"/>
+        </w:rPr>
+        <w:drawing>
+          <wp:inline distT="0" distB="0" distL="0" distR="0" wp14:anchorId="15A162CC" wp14:editId="78274A17">
+            <wp:extent cx="5400040" cy="3629660"/>
+            <wp:effectExtent l="0" t="0" r="0" b="8890"/>
+            <wp:docPr id="1165457579" name="Imagem 1" descr="Diagrama&#10;&#10;Descrição gerada automaticamente"/>
+            <wp:cNvGraphicFramePr>
+              <a:graphicFrameLocks xmlns:a="http://schemas.openxmlformats.org/drawingml/2006/main" noChangeAspect="1"/>
+            </wp:cNvGraphicFramePr>
+            <a:graphic xmlns:a="http://schemas.openxmlformats.org/drawingml/2006/main">
+              <a:graphicData uri="http://schemas.openxmlformats.org/drawingml/2006/picture">
+                <pic:pic xmlns:pic="http://schemas.openxmlformats.org/drawingml/2006/picture">
+                  <pic:nvPicPr>
+                    <pic:cNvPr id="1165457579" name="Imagem 1" descr="Diagrama&#10;&#10;Descrição gerada automaticamente"/>
+                    <pic:cNvPicPr/>
+                  </pic:nvPicPr>
+                  <pic:blipFill>
+                    <a:blip r:embed="rId5"/>
+                    <a:stretch>
+                      <a:fillRect/>
+                    </a:stretch>
+                  </pic:blipFill>
+                  <pic:spPr>
+                    <a:xfrm>
+                      <a:off x="0" y="0"/>
+                      <a:ext cx="5400040" cy="3629660"/>
+                    </a:xfrm>
+                    <a:prstGeom prst="rect">
+                      <a:avLst/>
+                    </a:prstGeom>
+                  </pic:spPr>
+                </pic:pic>
+              </a:graphicData>
+            </a:graphic>
+          </wp:inline>
+        </w:drawing>
+      </w:r>
+    </w:p>
+    <w:p>
+      <w:pPr>
+        <w:jc w:val="both"/>
+        <w:rPr>
+          <w:rFonts w:ascii="Times New Roman" w:hAnsi="Times New Roman" w:cs="Times New Roman"/>
+          <w:sz w:val="24"/>
+          <w:szCs w:val="24"/>
+        </w:rPr>
+      </w:pPr>
+      <w:r>
+        <w:rPr>
+          <w:rFonts w:ascii="Times New Roman" w:hAnsi="Times New Roman" w:cs="Times New Roman"/>
+          <w:sz w:val="24"/>
+          <w:szCs w:val="24"/>
+        </w:rPr>
+        <w:t>Figura X – Diagrama de casos de uso</w:t>
+      </w:r>
+    </w:p>
+    <w:p>
+      <w:pPr>
+        <w:jc w:val="both"/>
+        <w:rPr>
+          <w:rFonts w:ascii="Times New Roman" w:hAnsi="Times New Roman" w:cs="Times New Roman"/>
+          <w:sz w:val="24"/>
+          <w:szCs w:val="24"/>
+        </w:rPr>
+      </w:pPr>
+      <w:r>
+        <w:rPr>
+          <w:rFonts w:ascii="Times New Roman" w:hAnsi="Times New Roman" w:cs="Times New Roman"/>
+          <w:sz w:val="24"/>
+          <w:szCs w:val="24"/>
         </w:rPr>
         <w:t>ANÁLISE DE CUSTO</w:t>
       </w:r>
@@ -3760,7 +4095,6 @@
           <w:rFonts w:ascii="Times New Roman" w:hAnsi="Times New Roman" w:cs="Times New Roman"/>
           <w:sz w:val="24"/>
           <w:szCs w:val="24"/>
-          <w:lang w:val="en-US"/>
         </w:rPr>
         <w:tab/>
       </w:r>
@@ -3814,7 +4148,6 @@
                 <w:sz w:val="24"/>
                 <w:szCs w:val="24"/>
               </w:rPr>
-              <w:lastRenderedPageBreak/>
               <w:t>PROFISSÃO</w:t>
             </w:r>
           </w:p>
@@ -4142,6 +4475,7 @@
                 <w:sz w:val="24"/>
                 <w:szCs w:val="24"/>
               </w:rPr>
+              <w:lastRenderedPageBreak/>
               <w:t xml:space="preserve">Analista </w:t>
             </w:r>
             <w:r>

</xml_diff>